<commit_message>
Updated Sprint 1 Plan.docx
</commit_message>
<xml_diff>
--- a/Sprint 1 Plan.docx
+++ b/Sprint 1 Plan.docx
@@ -28,16 +28,27 @@
       <w:r>
         <w:t>Task 1: Homepage</w:t>
       </w:r>
-    </w:p>
+      <w:r>
+        <w:t xml:space="preserve"> - Ryan</w:t>
+      </w:r>
+    </w:p>
+    <w:p/>
     <w:p>
       <w:r>
         <w:t>Task 2: Dashboard</w:t>
       </w:r>
-    </w:p>
+      <w:r>
+        <w:t xml:space="preserve"> - Brandon</w:t>
+      </w:r>
+    </w:p>
+    <w:p/>
     <w:p>
       <w:r>
         <w:t>Task 3: Account Creation</w:t>
       </w:r>
+      <w:r>
+        <w:t xml:space="preserve"> - Apollo</w:t>
+      </w:r>
     </w:p>
     <w:p>
       <w:r>
@@ -50,6 +61,12 @@
     <w:p>
       <w:r>
         <w:t>Task 5: Password Change</w:t>
+      </w:r>
+    </w:p>
+    <w:p/>
+    <w:p>
+      <w:r>
+        <w:t>Task 6: Profile - Sabrina</w:t>
       </w:r>
     </w:p>
     <w:p>
@@ -68,6 +85,8 @@
       <w:r>
         <w:t>DEVELOP</w:t>
       </w:r>
+      <w:bookmarkStart w:id="0" w:name="_GoBack"/>
+      <w:bookmarkEnd w:id="0"/>
     </w:p>
     <w:p/>
     <w:p>
@@ -77,8 +96,6 @@
       <w:r>
         <w:t>TEST</w:t>
       </w:r>
-      <w:bookmarkStart w:id="0" w:name="_GoBack"/>
-      <w:bookmarkEnd w:id="0"/>
     </w:p>
     <w:p/>
     <w:p>

</xml_diff>